<commit_message>
spider quest, optimized levels and begining of stranger quest
</commit_message>
<xml_diff>
--- a/Записи/Квест с паучьей королевой.docx
+++ b/Записи/Квест с паучьей королевой.docx
@@ -4,7 +4,15 @@
   <w:body>
     <w:p>
       <w:r>
-        <w:t>Для реализации этого квеста мне нужно пройтись по следующим пунктам:</w:t>
+        <w:t xml:space="preserve">Для реализации этого </w:t>
+      </w:r>
+      <w:proofErr w:type="spellStart"/>
+      <w:r>
+        <w:t>квеста</w:t>
+      </w:r>
+      <w:proofErr w:type="spellEnd"/>
+      <w:r>
+        <w:t xml:space="preserve"> мне нужно пройтись по следующим пунктам:</w:t>
       </w:r>
     </w:p>
     <w:p>
@@ -15,8 +23,13 @@
           <w:numId w:val="1"/>
         </w:numPr>
       </w:pPr>
-      <w:r>
-        <w:t>Квесты и истории, длящиеся на протяжении всей игры</w:t>
+      <w:proofErr w:type="spellStart"/>
+      <w:r>
+        <w:t>Квесты</w:t>
+      </w:r>
+      <w:proofErr w:type="spellEnd"/>
+      <w:r>
+        <w:t xml:space="preserve"> и истории, длящиеся на протяжении всей игры</w:t>
       </w:r>
       <w:r>
         <w:t>(Сделано)</w:t>
@@ -67,11 +80,24 @@
         <w:t>Анимации во время диалогов</w:t>
       </w:r>
       <w:r>
-        <w:t>, расширенный редактор диалогов, который включает в себя управление камерой, анимациями персонажей, сменой места действия и возможность ответа на вопрос.</w:t>
+        <w:t xml:space="preserve">, расширенный редактор диалогов, который включает в себя управление камерой, </w:t>
+      </w:r>
+      <w:proofErr w:type="spellStart"/>
+      <w:r>
+        <w:t>анимациями</w:t>
+      </w:r>
+      <w:proofErr w:type="spellEnd"/>
+      <w:r>
+        <w:t xml:space="preserve"> персонажей, сменой места действия и возможность ответа на </w:t>
+      </w:r>
+      <w:proofErr w:type="gramStart"/>
+      <w:r>
+        <w:t>вопрос.</w:t>
       </w:r>
       <w:r>
         <w:t>(</w:t>
       </w:r>
+      <w:proofErr w:type="gramEnd"/>
       <w:r>
         <w:t>Сделано)</w:t>
       </w:r>
@@ -112,8 +138,13 @@
         </w:numPr>
       </w:pPr>
       <w:r>
-        <w:t>Первая часть квеста</w:t>
-      </w:r>
+        <w:t xml:space="preserve">Первая часть </w:t>
+      </w:r>
+      <w:proofErr w:type="spellStart"/>
+      <w:r>
+        <w:t>квеста</w:t>
+      </w:r>
+      <w:proofErr w:type="spellEnd"/>
       <w:r>
         <w:t>(Сделано)</w:t>
       </w:r>
@@ -127,8 +158,13 @@
         </w:numPr>
       </w:pPr>
       <w:r>
-        <w:t>Вторая часть квеста</w:t>
-      </w:r>
+        <w:t xml:space="preserve">Вторая часть </w:t>
+      </w:r>
+      <w:proofErr w:type="spellStart"/>
+      <w:r>
+        <w:t>квеста</w:t>
+      </w:r>
+      <w:proofErr w:type="spellEnd"/>
       <w:r>
         <w:t xml:space="preserve"> (Сделано)</w:t>
       </w:r>
@@ -142,8 +178,13 @@
         </w:numPr>
       </w:pPr>
       <w:r>
-        <w:t>Третья часть квеста</w:t>
-      </w:r>
+        <w:t xml:space="preserve">Третья часть </w:t>
+      </w:r>
+      <w:proofErr w:type="spellStart"/>
+      <w:r>
+        <w:t>квеста</w:t>
+      </w:r>
+      <w:proofErr w:type="spellEnd"/>
       <w:r>
         <w:t xml:space="preserve"> (Сделано)</w:t>
       </w:r>
@@ -165,7 +206,15 @@
         <w:t>Что будет, если подойти к пауку лазутчику (вторая</w:t>
       </w:r>
       <w:r>
-        <w:t xml:space="preserve"> часть квеста) с другой стороны?</w:t>
+        <w:t xml:space="preserve"> часть </w:t>
+      </w:r>
+      <w:proofErr w:type="spellStart"/>
+      <w:r>
+        <w:t>квеста</w:t>
+      </w:r>
+      <w:proofErr w:type="spellEnd"/>
+      <w:r>
+        <w:t>) с другой стороны?</w:t>
       </w:r>
     </w:p>
     <w:p>
@@ -182,7 +231,29 @@
         </w:numPr>
       </w:pPr>
       <w:r>
-        <w:t>Странное сохранение игры после выполнения квеста, дух не следует за героем, да и почему-то дублируются игровые эффекты.</w:t>
+        <w:t xml:space="preserve">Странное сохранение игры после выполнения </w:t>
+      </w:r>
+      <w:proofErr w:type="spellStart"/>
+      <w:r>
+        <w:t>квеста</w:t>
+      </w:r>
+      <w:proofErr w:type="spellEnd"/>
+      <w:r>
+        <w:t xml:space="preserve">, дух не следует за героем, да и почему-то дублируются игровые </w:t>
+      </w:r>
+      <w:proofErr w:type="gramStart"/>
+      <w:r>
+        <w:t>эффекты.</w:t>
+      </w:r>
+      <w:r>
+        <w:t>(</w:t>
+      </w:r>
+      <w:proofErr w:type="gramEnd"/>
+      <w:r>
+        <w:t>Исправл</w:t>
+      </w:r>
+      <w:r>
+        <w:t>ено)</w:t>
       </w:r>
     </w:p>
     <w:p>
@@ -194,7 +265,40 @@
         </w:numPr>
       </w:pPr>
       <w:r>
-        <w:t>Нехорошо, когда умершие квестовые персонажи могут стать союзниками и нужно ждать их смерти, чтобы запустился тригер квестового события</w:t>
+        <w:t xml:space="preserve">Нехорошо, когда умершие </w:t>
+      </w:r>
+      <w:proofErr w:type="spellStart"/>
+      <w:r>
+        <w:t>квестовые</w:t>
+      </w:r>
+      <w:proofErr w:type="spellEnd"/>
+      <w:r>
+        <w:t xml:space="preserve"> персонажи могут стать союзниками и нужно ждать их смерти, чтобы запустился </w:t>
+      </w:r>
+      <w:proofErr w:type="spellStart"/>
+      <w:r>
+        <w:t>тригер</w:t>
+      </w:r>
+      <w:proofErr w:type="spellEnd"/>
+      <w:r>
+        <w:t xml:space="preserve"> </w:t>
+      </w:r>
+      <w:proofErr w:type="spellStart"/>
+      <w:r>
+        <w:t>квестового</w:t>
+      </w:r>
+      <w:proofErr w:type="spellEnd"/>
+      <w:r>
+        <w:t xml:space="preserve"> события</w:t>
+      </w:r>
+      <w:r>
+        <w:t xml:space="preserve"> (</w:t>
+      </w:r>
+      <w:r>
+        <w:t>Исправлено</w:t>
+      </w:r>
+      <w:r>
+        <w:t>)</w:t>
       </w:r>
     </w:p>
     <w:p>
@@ -208,6 +312,15 @@
       <w:r>
         <w:t>Телепортация паука-героя и его развороты</w:t>
       </w:r>
+      <w:r>
+        <w:t>(</w:t>
+      </w:r>
+      <w:r>
+        <w:t>Исправлено</w:t>
+      </w:r>
+      <w:r>
+        <w:t>)</w:t>
+      </w:r>
     </w:p>
     <w:p>
       <w:pPr>
@@ -220,6 +333,15 @@
       <w:r>
         <w:t>Паук-герой немного неудобен, когда подходит к краям – он с некоторой вероятностью падает</w:t>
       </w:r>
+      <w:r>
+        <w:t xml:space="preserve"> (</w:t>
+      </w:r>
+      <w:r>
+        <w:t>Исправлено</w:t>
+      </w:r>
+      <w:r>
+        <w:t>)</w:t>
+      </w:r>
     </w:p>
     <w:p>
       <w:pPr>
@@ -232,6 +354,15 @@
       <w:r>
         <w:t>Странная загрузка игры после превращения в паука и смерти в этом обличии</w:t>
       </w:r>
+      <w:r>
+        <w:t xml:space="preserve"> (</w:t>
+      </w:r>
+      <w:r>
+        <w:t>Исправлено</w:t>
+      </w:r>
+      <w:r>
+        <w:t>)</w:t>
+      </w:r>
     </w:p>
     <w:p>
       <w:pPr>
@@ -244,6 +375,12 @@
       <w:r>
         <w:t>Исправить внешний вид героев</w:t>
       </w:r>
+      <w:r>
+        <w:t>(</w:t>
+      </w:r>
+      <w:r>
+        <w:t>Сделано)</w:t>
+      </w:r>
     </w:p>
     <w:p>
       <w:pPr>
@@ -256,6 +393,9 @@
       <w:r>
         <w:t>Если герой дошёл до скрытого убежища, то паук вор автоматически заходит в неё – не ждёт игрока</w:t>
       </w:r>
+      <w:r>
+        <w:t xml:space="preserve"> (Сделано)</w:t>
+      </w:r>
     </w:p>
     <w:p>
       <w:pPr>
@@ -268,6 +408,9 @@
       <w:r>
         <w:t>Анимация ухода паука после выполнения задания – её нет.</w:t>
       </w:r>
+      <w:r>
+        <w:t xml:space="preserve"> (Исправлено)</w:t>
+      </w:r>
     </w:p>
     <w:p>
       <w:r>
@@ -287,6 +430,54 @@
       </w:r>
       <w:r>
         <w:t>закреплённого на стене состояния.</w:t>
+      </w:r>
+    </w:p>
+    <w:p>
+      <w:pPr>
+        <w:pStyle w:val="a3"/>
+        <w:numPr>
+          <w:ilvl w:val="0"/>
+          <w:numId w:val="5"/>
+        </w:numPr>
+      </w:pPr>
+      <w:r>
+        <w:t xml:space="preserve">В первой части </w:t>
+      </w:r>
+      <w:proofErr w:type="spellStart"/>
+      <w:r>
+        <w:t>квеста</w:t>
+      </w:r>
+      <w:proofErr w:type="spellEnd"/>
+      <w:r>
+        <w:t xml:space="preserve">, если сразу прийти к пауку-вору и уйти, а потом взять </w:t>
+      </w:r>
+      <w:proofErr w:type="spellStart"/>
+      <w:r>
+        <w:t>квест</w:t>
+      </w:r>
+      <w:proofErr w:type="spellEnd"/>
+      <w:r>
+        <w:t>, то с пауком вором происходит что-то странное</w:t>
+      </w:r>
+    </w:p>
+    <w:p>
+      <w:pPr>
+        <w:pStyle w:val="a3"/>
+        <w:numPr>
+          <w:ilvl w:val="0"/>
+          <w:numId w:val="5"/>
+        </w:numPr>
+      </w:pPr>
+      <w:r>
+        <w:t xml:space="preserve">Исправить </w:t>
+      </w:r>
+      <w:proofErr w:type="spellStart"/>
+      <w:r>
+        <w:t>тайминги</w:t>
+      </w:r>
+      <w:proofErr w:type="spellEnd"/>
+      <w:r>
+        <w:t xml:space="preserve"> диалогов, дух должен находиться рядом с героем во время перехода в другую часть локации.</w:t>
       </w:r>
       <w:bookmarkStart w:id="0" w:name="_GoBack"/>
       <w:bookmarkEnd w:id="0"/>

</xml_diff>